<commit_message>
added 2 tha rfp doc
section 1.0 & 2.0
still need to finish last sections
</commit_message>
<xml_diff>
--- a/383Game/Doc/CC_RFP_for_CS383.docx
+++ b/383Game/Doc/CC_RFP_for_CS383.docx
@@ -30,7 +30,7 @@
             <v:path o:extrusionok="f" gradientshapeok="t" o:connecttype="rect"/>
             <o:lock v:ext="edit" aspectratio="t"/>
           </v:shapetype>
-          <v:shape id="Picture 431785389" o:spid="_x0000_i1027" type="#_x0000_t75" style="width:264.6pt;height:204.6pt;visibility:visible">
+          <v:shape id="Picture 431785389" o:spid="_x0000_i1028" type="#_x0000_t75" style="width:264.4pt;height:204.65pt;visibility:visible">
             <v:imagedata r:id="rId7" o:title=""/>
             <o:lock v:ext="edit" aspectratio="f"/>
           </v:shape>
@@ -496,21 +496,36 @@
         </w:rPr>
         <w:t>Table of Contents</w:t>
       </w:r>
-      <w:r>
-        <w:rPr>
-          <w:rFonts w:ascii="Aptos Display" w:eastAsia="Aptos Display" w:hAnsi="Aptos Display" w:cs="Aptos Display"/>
-          <w:sz w:val="36"/>
-          <w:szCs w:val="36"/>
-        </w:rPr>
-        <w:br/>
-      </w:r>
-      <w:r>
-        <w:rPr>
-          <w:rFonts w:ascii="Aptos Display" w:eastAsia="Aptos Display" w:hAnsi="Aptos Display" w:cs="Aptos Display"/>
-          <w:sz w:val="36"/>
-          <w:szCs w:val="36"/>
-        </w:rPr>
-        <w:t>Problem description</w:t>
+    </w:p>
+    <w:p>
+      <w:pPr>
+        <w:rPr>
+          <w:rFonts w:ascii="Aptos Display" w:eastAsia="Aptos Display" w:hAnsi="Aptos Display" w:cs="Aptos Display"/>
+          <w:sz w:val="36"/>
+          <w:szCs w:val="36"/>
+        </w:rPr>
+      </w:pPr>
+    </w:p>
+    <w:p>
+      <w:pPr>
+        <w:pStyle w:val="ListParagraph"/>
+        <w:numPr>
+          <w:ilvl w:val="0"/>
+          <w:numId w:val="1"/>
+        </w:numPr>
+        <w:rPr>
+          <w:rFonts w:ascii="Aptos Display" w:eastAsia="Aptos Display" w:hAnsi="Aptos Display" w:cs="Aptos Display"/>
+          <w:sz w:val="36"/>
+          <w:szCs w:val="36"/>
+        </w:rPr>
+      </w:pPr>
+      <w:r>
+        <w:rPr>
+          <w:rFonts w:ascii="Aptos Display" w:eastAsia="Aptos Display" w:hAnsi="Aptos Display" w:cs="Aptos Display"/>
+          <w:sz w:val="36"/>
+          <w:szCs w:val="36"/>
+        </w:rPr>
+        <w:t>Problem Statement</w:t>
       </w:r>
     </w:p>
     <w:p>
@@ -775,7 +790,26 @@
           <w:szCs w:val="36"/>
           <w:shd w:val="clear" w:color="auto" w:fill="FDE9D9"/>
         </w:rPr>
-        <w:t>Problem description / opportunity / expression of need</w:t>
+        <w:lastRenderedPageBreak/>
+        <w:t xml:space="preserve">Problem </w:t>
+      </w:r>
+      <w:r>
+        <w:rPr>
+          <w:rFonts w:ascii="Aptos Display" w:eastAsia="Aptos Display" w:hAnsi="Aptos Display" w:cs="Aptos Display"/>
+          <w:sz w:val="36"/>
+          <w:szCs w:val="36"/>
+          <w:shd w:val="clear" w:color="auto" w:fill="FDE9D9"/>
+        </w:rPr>
+        <w:t>Statement</w:t>
+      </w:r>
+      <w:r>
+        <w:rPr>
+          <w:rFonts w:ascii="Aptos Display" w:eastAsia="Aptos Display" w:hAnsi="Aptos Display" w:cs="Aptos Display"/>
+          <w:sz w:val="36"/>
+          <w:szCs w:val="36"/>
+          <w:shd w:val="clear" w:color="auto" w:fill="FDE9D9"/>
+        </w:rPr>
+        <w:t xml:space="preserve"> / opportunity / expression of need</w:t>
       </w:r>
     </w:p>
     <w:p>
@@ -868,7 +902,37 @@
           <w:sz w:val="24"/>
           <w:szCs w:val="24"/>
         </w:rPr>
-        <w:t xml:space="preserve">opportunity that would be incredible to capitalize on. </w:t>
+        <w:t>opportunity that would be incredible to capitalize on</w:t>
+      </w:r>
+      <w:r>
+        <w:rPr>
+          <w:sz w:val="24"/>
+          <w:szCs w:val="24"/>
+        </w:rPr>
+        <w:t xml:space="preserve"> </w:t>
+      </w:r>
+      <w:r>
+        <w:rPr>
+          <w:sz w:val="24"/>
+          <w:szCs w:val="24"/>
+          <w:highlight w:val="yellow"/>
+        </w:rPr>
+        <w:t>(not sure if this should be the reason since the core of our game is very anti-capitalist)</w:t>
+      </w:r>
+      <w:r>
+        <w:rPr>
+          <w:sz w:val="24"/>
+          <w:szCs w:val="24"/>
+          <w:highlight w:val="yellow"/>
+        </w:rPr>
+        <w:t>.</w:t>
+      </w:r>
+      <w:r>
+        <w:rPr>
+          <w:sz w:val="24"/>
+          <w:szCs w:val="24"/>
+        </w:rPr>
+        <w:t xml:space="preserve"> </w:t>
       </w:r>
       <w:r>
         <w:rPr>
@@ -933,6 +997,216 @@
         </w:rPr>
         <w:t xml:space="preserve"> Microsoft.</w:t>
       </w:r>
+    </w:p>
+    <w:p>
+      <w:pPr>
+        <w:pStyle w:val="ListParagraph"/>
+        <w:rPr>
+          <w:sz w:val="24"/>
+          <w:szCs w:val="24"/>
+        </w:rPr>
+      </w:pPr>
+    </w:p>
+    <w:p>
+      <w:pPr>
+        <w:pStyle w:val="ListParagraph"/>
+        <w:rPr>
+          <w:sz w:val="24"/>
+          <w:szCs w:val="24"/>
+        </w:rPr>
+      </w:pPr>
+      <w:r>
+        <w:rPr>
+          <w:sz w:val="24"/>
+          <w:szCs w:val="24"/>
+        </w:rPr>
+        <w:t>(Other rendition)</w:t>
+      </w:r>
+    </w:p>
+    <w:p>
+      <w:pPr>
+        <w:pStyle w:val="ListParagraph"/>
+        <w:rPr>
+          <w:sz w:val="24"/>
+          <w:szCs w:val="24"/>
+        </w:rPr>
+      </w:pPr>
+      <w:r>
+        <w:rPr>
+          <w:sz w:val="24"/>
+          <w:szCs w:val="24"/>
+        </w:rPr>
+        <w:t xml:space="preserve">In a world increasingly dominated by corporate control, there is growing need for creative outlets that allow people to laugh, reflect, and challenge the status quo – especially through fun and engaging experiences. Many existing 2D platformers and bullet-hell games often stick to classic sci-fi or fantasy themes with subtle nods to various issues (which are enjoyable in their own way) but often </w:t>
+      </w:r>
+      <w:r>
+        <w:rPr>
+          <w:sz w:val="24"/>
+          <w:szCs w:val="24"/>
+        </w:rPr>
+        <w:t>didn’t fully explore</w:t>
+      </w:r>
+      <w:r>
+        <w:rPr>
+          <w:sz w:val="24"/>
+          <w:szCs w:val="24"/>
+        </w:rPr>
+        <w:t xml:space="preserve"> dark satire and social commentary. What better time to do so?</w:t>
+      </w:r>
+    </w:p>
+    <w:p>
+      <w:pPr>
+        <w:pStyle w:val="ListParagraph"/>
+        <w:rPr>
+          <w:sz w:val="24"/>
+          <w:szCs w:val="24"/>
+        </w:rPr>
+      </w:pPr>
+    </w:p>
+    <w:p>
+      <w:pPr>
+        <w:pStyle w:val="ListParagraph"/>
+        <w:rPr>
+          <w:sz w:val="24"/>
+          <w:szCs w:val="24"/>
+        </w:rPr>
+      </w:pPr>
+      <w:r>
+        <w:rPr>
+          <w:sz w:val="24"/>
+          <w:szCs w:val="24"/>
+        </w:rPr>
+        <w:t xml:space="preserve">While there’s a handful of 3D games like </w:t>
+      </w:r>
+      <w:r>
+        <w:rPr>
+          <w:i/>
+          <w:iCs/>
+          <w:sz w:val="24"/>
+          <w:szCs w:val="24"/>
+        </w:rPr>
+        <w:t>Fallout: New Vegas</w:t>
+      </w:r>
+      <w:r>
+        <w:rPr>
+          <w:sz w:val="24"/>
+          <w:szCs w:val="24"/>
+        </w:rPr>
+        <w:t xml:space="preserve">, </w:t>
+      </w:r>
+      <w:r>
+        <w:rPr>
+          <w:i/>
+          <w:iCs/>
+          <w:sz w:val="24"/>
+          <w:szCs w:val="24"/>
+        </w:rPr>
+        <w:t>Bioshock</w:t>
+      </w:r>
+      <w:r>
+        <w:rPr>
+          <w:sz w:val="24"/>
+          <w:szCs w:val="24"/>
+        </w:rPr>
+        <w:t xml:space="preserve">, and </w:t>
+      </w:r>
+      <w:r>
+        <w:rPr>
+          <w:i/>
+          <w:iCs/>
+          <w:sz w:val="24"/>
+          <w:szCs w:val="24"/>
+        </w:rPr>
+        <w:t xml:space="preserve">The Outer Worlds </w:t>
+      </w:r>
+      <w:r>
+        <w:rPr>
+          <w:sz w:val="24"/>
+          <w:szCs w:val="24"/>
+        </w:rPr>
+        <w:t xml:space="preserve">that express the consequences of unchecked capitalism in their own style, let’s fill the gap with a 2D spin. So clearly there’s an audience to engage with recent modern-day struggles in a meaningful humorous way. Perhaps a game that blends chaotic run-and-gun gameplay, punk aesthetics, and dark humor would resonate. Imagine a dystopian Mars colony seized by tech oligarchs, where players take on the role of a disillusioned worker fighting to break free from a soulless mega-corp. Indie </w:t>
+      </w:r>
+      <w:r>
+        <w:rPr>
+          <w:sz w:val="24"/>
+          <w:szCs w:val="24"/>
+        </w:rPr>
+        <w:t>developers</w:t>
+      </w:r>
+      <w:r>
+        <w:rPr>
+          <w:sz w:val="24"/>
+          <w:szCs w:val="24"/>
+        </w:rPr>
+        <w:t xml:space="preserve"> seize the moment for creative freedom! There’s lots to explore here</w:t>
+      </w:r>
+      <w:r>
+        <w:rPr>
+          <w:sz w:val="24"/>
+          <w:szCs w:val="24"/>
+        </w:rPr>
+        <w:t xml:space="preserve"> in a way that provokes thought. After all, </w:t>
+      </w:r>
+      <w:r>
+        <w:rPr>
+          <w:i/>
+          <w:iCs/>
+          <w:sz w:val="24"/>
+          <w:szCs w:val="24"/>
+        </w:rPr>
+        <w:t>art should comfort the disturbed and disturb the comfortable.</w:t>
+      </w:r>
+      <w:r>
+        <w:rPr>
+          <w:sz w:val="24"/>
+          <w:szCs w:val="24"/>
+        </w:rPr>
+        <w:br/>
+      </w:r>
+    </w:p>
+    <w:p>
+      <w:pPr>
+        <w:pStyle w:val="ListParagraph"/>
+        <w:rPr>
+          <w:sz w:val="24"/>
+          <w:szCs w:val="24"/>
+        </w:rPr>
+      </w:pPr>
+    </w:p>
+    <w:p>
+      <w:pPr>
+        <w:pStyle w:val="ListParagraph"/>
+        <w:rPr>
+          <w:sz w:val="24"/>
+          <w:szCs w:val="24"/>
+        </w:rPr>
+      </w:pPr>
+    </w:p>
+    <w:p>
+      <w:pPr>
+        <w:pStyle w:val="ListParagraph"/>
+        <w:rPr>
+          <w:sz w:val="24"/>
+          <w:szCs w:val="24"/>
+        </w:rPr>
+      </w:pPr>
+    </w:p>
+    <w:p>
+      <w:pPr>
+        <w:pStyle w:val="ListParagraph"/>
+        <w:rPr>
+          <w:sz w:val="24"/>
+          <w:szCs w:val="24"/>
+        </w:rPr>
+      </w:pPr>
+    </w:p>
+    <w:p>
+      <w:pPr>
+        <w:pStyle w:val="ListParagraph"/>
+        <w:rPr>
+          <w:sz w:val="24"/>
+          <w:szCs w:val="24"/>
+        </w:rPr>
+      </w:pPr>
     </w:p>
     <w:p>
       <w:pPr>
@@ -955,6 +1229,7 @@
           <w:szCs w:val="36"/>
           <w:shd w:val="clear" w:color="auto" w:fill="FDE9D9"/>
         </w:rPr>
+        <w:lastRenderedPageBreak/>
         <w:t>Project Objectives</w:t>
       </w:r>
     </w:p>
@@ -983,132 +1258,48 @@
           <w:sz w:val="24"/>
           <w:szCs w:val="24"/>
         </w:rPr>
-        <w:t>The</w:t>
-      </w:r>
-      <w:r>
-        <w:rPr>
-          <w:rFonts w:ascii="Aptos Display" w:eastAsia="Aptos Display" w:hAnsi="Aptos Display" w:cs="Aptos Display"/>
-          <w:sz w:val="24"/>
-          <w:szCs w:val="24"/>
-        </w:rPr>
-        <w:t xml:space="preserve"> </w:t>
-      </w:r>
-      <w:r>
-        <w:rPr>
-          <w:rFonts w:ascii="Aptos Display" w:eastAsia="Aptos Display" w:hAnsi="Aptos Display" w:cs="Aptos Display"/>
-          <w:sz w:val="24"/>
-          <w:szCs w:val="24"/>
-        </w:rPr>
-        <w:t>objective</w:t>
-      </w:r>
-      <w:r>
-        <w:rPr>
-          <w:rFonts w:ascii="Aptos Display" w:eastAsia="Aptos Display" w:hAnsi="Aptos Display" w:cs="Aptos Display"/>
-          <w:sz w:val="24"/>
-          <w:szCs w:val="24"/>
-        </w:rPr>
-        <w:t xml:space="preserve"> of this project will</w:t>
-      </w:r>
-      <w:r>
-        <w:rPr>
-          <w:rFonts w:ascii="Aptos Display" w:eastAsia="Aptos Display" w:hAnsi="Aptos Display" w:cs="Aptos Display"/>
-          <w:sz w:val="24"/>
-          <w:szCs w:val="24"/>
-        </w:rPr>
-        <w:t xml:space="preserve"> </w:t>
-      </w:r>
-      <w:r>
-        <w:rPr>
-          <w:rFonts w:ascii="Aptos Display" w:eastAsia="Aptos Display" w:hAnsi="Aptos Display" w:cs="Aptos Display"/>
-          <w:sz w:val="24"/>
-          <w:szCs w:val="24"/>
-        </w:rPr>
-        <w:t xml:space="preserve">be to create </w:t>
-      </w:r>
-      <w:r>
-        <w:rPr>
-          <w:rFonts w:ascii="Aptos Display" w:eastAsia="Aptos Display" w:hAnsi="Aptos Display" w:cs="Aptos Display"/>
-          <w:sz w:val="24"/>
-          <w:szCs w:val="24"/>
-        </w:rPr>
-        <w:t xml:space="preserve">a </w:t>
-      </w:r>
-      <w:r>
-        <w:rPr>
-          <w:rFonts w:ascii="Aptos Display" w:eastAsia="Aptos Display" w:hAnsi="Aptos Display" w:cs="Aptos Display"/>
-          <w:sz w:val="24"/>
-          <w:szCs w:val="24"/>
-        </w:rPr>
-        <w:t>run-and-</w:t>
-      </w:r>
-      <w:r>
-        <w:rPr>
-          <w:sz w:val="24"/>
-          <w:szCs w:val="24"/>
-        </w:rPr>
-        <w:t>gu</w:t>
-      </w:r>
-      <w:r>
-        <w:rPr>
-          <w:sz w:val="24"/>
-          <w:szCs w:val="24"/>
-        </w:rPr>
-        <w:t xml:space="preserve">n </w:t>
-      </w:r>
-      <w:r>
-        <w:rPr>
-          <w:sz w:val="24"/>
-          <w:szCs w:val="24"/>
-        </w:rPr>
-        <w:t>game</w:t>
-      </w:r>
-      <w:r>
-        <w:rPr>
-          <w:rFonts w:ascii="Aptos Display" w:eastAsia="Aptos Display" w:hAnsi="Aptos Display" w:cs="Aptos Display"/>
-          <w:sz w:val="24"/>
-          <w:szCs w:val="24"/>
-        </w:rPr>
-        <w:t xml:space="preserve"> </w:t>
-      </w:r>
-      <w:r>
-        <w:rPr>
-          <w:rFonts w:ascii="Aptos Display" w:eastAsia="Aptos Display" w:hAnsi="Aptos Display" w:cs="Aptos Display"/>
-          <w:sz w:val="24"/>
-          <w:szCs w:val="24"/>
-        </w:rPr>
-        <w:t xml:space="preserve">filling the single player </w:t>
-      </w:r>
-      <w:r>
-        <w:rPr>
-          <w:rFonts w:ascii="Aptos Display" w:eastAsia="Aptos Display" w:hAnsi="Aptos Display" w:cs="Aptos Display"/>
-          <w:sz w:val="24"/>
-          <w:szCs w:val="24"/>
-        </w:rPr>
-        <w:t>Metroidvania </w:t>
-      </w:r>
-      <w:r>
-        <w:rPr>
-          <w:rFonts w:ascii="Aptos Display" w:eastAsia="Aptos Display" w:hAnsi="Aptos Display" w:cs="Aptos Display"/>
-          <w:sz w:val="24"/>
-          <w:szCs w:val="24"/>
-        </w:rPr>
-        <w:t xml:space="preserve">niche. Some major objectives </w:t>
-      </w:r>
-      <w:r>
-        <w:rPr>
-          <w:rFonts w:ascii="Aptos Display" w:eastAsia="Aptos Display" w:hAnsi="Aptos Display" w:cs="Aptos Display"/>
-          <w:sz w:val="24"/>
-          <w:szCs w:val="24"/>
-        </w:rPr>
-        <w:t xml:space="preserve">will </w:t>
-      </w:r>
-      <w:r>
-        <w:rPr>
-          <w:rFonts w:ascii="Aptos Display" w:eastAsia="Aptos Display" w:hAnsi="Aptos Display" w:cs="Aptos Display"/>
-          <w:sz w:val="24"/>
-          <w:szCs w:val="24"/>
-        </w:rPr>
-        <w:t>be:</w:t>
+        <w:t>The project aims to create an action-packed 2D platformer that is a hybrid of run-and-gun, bullet-hell, and a</w:t>
+      </w:r>
+      <w:r>
+        <w:rPr>
+          <w:rFonts w:ascii="Aptos Display" w:eastAsia="Aptos Display" w:hAnsi="Aptos Display" w:cs="Aptos Display"/>
+          <w:sz w:val="24"/>
+          <w:szCs w:val="24"/>
+        </w:rPr>
+        <w:t xml:space="preserve"> dash </w:t>
+      </w:r>
+      <w:r>
+        <w:rPr>
+          <w:rFonts w:ascii="Aptos Display" w:eastAsia="Aptos Display" w:hAnsi="Aptos Display" w:cs="Aptos Display"/>
+          <w:sz w:val="24"/>
+          <w:szCs w:val="24"/>
+        </w:rPr>
+        <w:t>of metroidvania</w:t>
+      </w:r>
+      <w:r>
+        <w:rPr>
+          <w:rFonts w:ascii="Aptos Display" w:eastAsia="Aptos Display" w:hAnsi="Aptos Display" w:cs="Aptos Display"/>
+          <w:sz w:val="24"/>
+          <w:szCs w:val="24"/>
+        </w:rPr>
+        <w:t xml:space="preserve"> elements set in a dystopian world controlled by tech moguls. Players will navigate through different levels inspired by tech-industrial environments, fighting enemies, completing objectives, and battling bosses. While it’ll follow a linear progression, it should still be engaging and memorable.</w:t>
+      </w:r>
+      <w:r>
+        <w:rPr>
+          <w:rFonts w:ascii="Aptos Display" w:eastAsia="Aptos Display" w:hAnsi="Aptos Display" w:cs="Aptos Display"/>
+          <w:sz w:val="24"/>
+          <w:szCs w:val="24"/>
+        </w:rPr>
+        <w:br/>
+      </w:r>
+      <w:r>
+        <w:rPr>
+          <w:rFonts w:ascii="Aptos Display" w:eastAsia="Aptos Display" w:hAnsi="Aptos Display" w:cs="Aptos Display"/>
+          <w:sz w:val="24"/>
+          <w:szCs w:val="24"/>
+        </w:rPr>
+        <w:br/>
+        <w:t>Major components should be:</w:t>
       </w:r>
     </w:p>
     <w:p>
@@ -1116,7 +1307,7 @@
         <w:pStyle w:val="ListParagraph"/>
         <w:numPr>
           <w:ilvl w:val="0"/>
-          <w:numId w:val="3"/>
+          <w:numId w:val="5"/>
         </w:numPr>
         <w:rPr>
           <w:rFonts w:ascii="Aptos Display" w:eastAsia="Aptos Display" w:hAnsi="Aptos Display" w:cs="Aptos Display"/>
@@ -1130,7 +1321,7 @@
           <w:sz w:val="24"/>
           <w:szCs w:val="24"/>
         </w:rPr>
-        <w:t>Audo-Visual &amp; Style</w:t>
+        <w:t>Player</w:t>
       </w:r>
     </w:p>
     <w:p>
@@ -1138,7 +1329,7 @@
         <w:pStyle w:val="ListParagraph"/>
         <w:numPr>
           <w:ilvl w:val="1"/>
-          <w:numId w:val="3"/>
+          <w:numId w:val="5"/>
         </w:numPr>
         <w:rPr>
           <w:rFonts w:ascii="Aptos Display" w:eastAsia="Aptos Display" w:hAnsi="Aptos Display" w:cs="Aptos Display"/>
@@ -1146,13 +1337,87 @@
           <w:szCs w:val="24"/>
         </w:rPr>
       </w:pPr>
+      <w:r>
+        <w:rPr>
+          <w:rFonts w:ascii="Aptos Display" w:eastAsia="Aptos Display" w:hAnsi="Aptos Display" w:cs="Aptos Display"/>
+          <w:sz w:val="24"/>
+          <w:szCs w:val="24"/>
+        </w:rPr>
+        <w:t>Balanced movement controls for the character – e.g. idle, regular running, pushing, wall-running, jumping…</w:t>
+      </w:r>
+    </w:p>
+    <w:p>
+      <w:pPr>
+        <w:pStyle w:val="ListParagraph"/>
+        <w:numPr>
+          <w:ilvl w:val="1"/>
+          <w:numId w:val="5"/>
+        </w:numPr>
+        <w:rPr>
+          <w:rFonts w:ascii="Aptos Display" w:eastAsia="Aptos Display" w:hAnsi="Aptos Display" w:cs="Aptos Display"/>
+          <w:sz w:val="24"/>
+          <w:szCs w:val="24"/>
+        </w:rPr>
+      </w:pPr>
+      <w:r>
+        <w:rPr>
+          <w:rFonts w:ascii="Aptos Display" w:eastAsia="Aptos Display" w:hAnsi="Aptos Display" w:cs="Aptos Display"/>
+          <w:sz w:val="24"/>
+          <w:szCs w:val="24"/>
+        </w:rPr>
+        <w:t>A small inventory for ammo, weapons, or collectibles</w:t>
+      </w:r>
+    </w:p>
+    <w:p>
+      <w:pPr>
+        <w:pStyle w:val="ListParagraph"/>
+        <w:numPr>
+          <w:ilvl w:val="1"/>
+          <w:numId w:val="5"/>
+        </w:numPr>
+        <w:rPr>
+          <w:rFonts w:ascii="Aptos Display" w:eastAsia="Aptos Display" w:hAnsi="Aptos Display" w:cs="Aptos Display"/>
+          <w:sz w:val="24"/>
+          <w:szCs w:val="24"/>
+        </w:rPr>
+      </w:pPr>
+      <w:r>
+        <w:rPr>
+          <w:rFonts w:ascii="Aptos Display" w:eastAsia="Aptos Display" w:hAnsi="Aptos Display" w:cs="Aptos Display"/>
+          <w:sz w:val="24"/>
+          <w:szCs w:val="24"/>
+        </w:rPr>
+        <w:t>Ability to use weapons and interact with enemies</w:t>
+      </w:r>
+    </w:p>
+    <w:p>
+      <w:pPr>
+        <w:pStyle w:val="ListParagraph"/>
+        <w:numPr>
+          <w:ilvl w:val="1"/>
+          <w:numId w:val="5"/>
+        </w:numPr>
+        <w:rPr>
+          <w:rFonts w:ascii="Aptos Display" w:eastAsia="Aptos Display" w:hAnsi="Aptos Display" w:cs="Aptos Display"/>
+          <w:sz w:val="24"/>
+          <w:szCs w:val="24"/>
+        </w:rPr>
+      </w:pPr>
+      <w:r>
+        <w:rPr>
+          <w:rFonts w:ascii="Aptos Display" w:eastAsia="Aptos Display" w:hAnsi="Aptos Display" w:cs="Aptos Display"/>
+          <w:sz w:val="24"/>
+          <w:szCs w:val="24"/>
+        </w:rPr>
+        <w:t>Defined health</w:t>
+      </w:r>
     </w:p>
     <w:p>
       <w:pPr>
         <w:pStyle w:val="ListParagraph"/>
         <w:numPr>
           <w:ilvl w:val="0"/>
-          <w:numId w:val="3"/>
+          <w:numId w:val="5"/>
         </w:numPr>
         <w:rPr>
           <w:rFonts w:ascii="Aptos Display" w:eastAsia="Aptos Display" w:hAnsi="Aptos Display" w:cs="Aptos Display"/>
@@ -1166,15 +1431,7 @@
           <w:sz w:val="24"/>
           <w:szCs w:val="24"/>
         </w:rPr>
-        <w:t>Immersive/diverse</w:t>
-      </w:r>
-      <w:r>
-        <w:rPr>
-          <w:rFonts w:ascii="Aptos Display" w:eastAsia="Aptos Display" w:hAnsi="Aptos Display" w:cs="Aptos Display"/>
-          <w:sz w:val="24"/>
-          <w:szCs w:val="24"/>
-        </w:rPr>
-        <w:t xml:space="preserve"> enemy design</w:t>
+        <w:t>Enemies</w:t>
       </w:r>
     </w:p>
     <w:p>
@@ -1182,7 +1439,7 @@
         <w:pStyle w:val="ListParagraph"/>
         <w:numPr>
           <w:ilvl w:val="1"/>
-          <w:numId w:val="3"/>
+          <w:numId w:val="5"/>
         </w:numPr>
         <w:rPr>
           <w:rFonts w:ascii="Aptos Display" w:eastAsia="Aptos Display" w:hAnsi="Aptos Display" w:cs="Aptos Display"/>
@@ -1196,7 +1453,7 @@
           <w:sz w:val="24"/>
           <w:szCs w:val="24"/>
         </w:rPr>
-        <w:t>Satirical with dark humor</w:t>
+        <w:t>Varied enemy types with distinct behaviors (e.g. drones, guards..)</w:t>
       </w:r>
     </w:p>
     <w:p>
@@ -1204,7 +1461,7 @@
         <w:pStyle w:val="ListParagraph"/>
         <w:numPr>
           <w:ilvl w:val="1"/>
-          <w:numId w:val="3"/>
+          <w:numId w:val="5"/>
         </w:numPr>
         <w:rPr>
           <w:rFonts w:ascii="Aptos Display" w:eastAsia="Aptos Display" w:hAnsi="Aptos Display" w:cs="Aptos Display"/>
@@ -1218,39 +1475,29 @@
           <w:sz w:val="24"/>
           <w:szCs w:val="24"/>
         </w:rPr>
-        <w:t xml:space="preserve">Bullet-hell enemy patterns with distinct and complex attack patterns (or stages </w:t>
-      </w:r>
-      <w:r>
-        <w:rPr>
-          <w:rFonts w:ascii="Aptos Display" w:eastAsia="Aptos Display" w:hAnsi="Aptos Display" w:cs="Aptos Display"/>
-          <w:sz w:val="24"/>
-          <w:szCs w:val="24"/>
-        </w:rPr>
-        <w:t xml:space="preserve">depending on </w:t>
-      </w:r>
-      <w:r>
-        <w:rPr>
-          <w:rFonts w:ascii="Aptos Display" w:eastAsia="Aptos Display" w:hAnsi="Aptos Display" w:cs="Aptos Display"/>
-          <w:sz w:val="24"/>
-          <w:szCs w:val="24"/>
-        </w:rPr>
-        <w:t>health</w:t>
-      </w:r>
-      <w:r>
-        <w:rPr>
-          <w:rFonts w:ascii="Aptos Display" w:eastAsia="Aptos Display" w:hAnsi="Aptos Display" w:cs="Aptos Display"/>
-          <w:sz w:val="24"/>
-          <w:szCs w:val="24"/>
-        </w:rPr>
-        <w:t xml:space="preserve">), and </w:t>
-      </w:r>
-      <w:r>
-        <w:rPr>
-          <w:rFonts w:ascii="Aptos Display" w:eastAsia="Aptos Display" w:hAnsi="Aptos Display" w:cs="Aptos Display"/>
-          <w:sz w:val="24"/>
-          <w:szCs w:val="24"/>
-        </w:rPr>
-        <w:t>dodgeable gaps</w:t>
+        <w:t>Enemy drops or powerups upon defeat?</w:t>
+      </w:r>
+    </w:p>
+    <w:p>
+      <w:pPr>
+        <w:pStyle w:val="ListParagraph"/>
+        <w:numPr>
+          <w:ilvl w:val="1"/>
+          <w:numId w:val="5"/>
+        </w:numPr>
+        <w:rPr>
+          <w:rFonts w:ascii="Aptos Display" w:eastAsia="Aptos Display" w:hAnsi="Aptos Display" w:cs="Aptos Display"/>
+          <w:sz w:val="24"/>
+          <w:szCs w:val="24"/>
+        </w:rPr>
+      </w:pPr>
+      <w:r>
+        <w:rPr>
+          <w:rFonts w:ascii="Aptos Display" w:eastAsia="Aptos Display" w:hAnsi="Aptos Display" w:cs="Aptos Display"/>
+          <w:sz w:val="24"/>
+          <w:szCs w:val="24"/>
+        </w:rPr>
+        <w:t>Some bullet-hell mechanics or simple attack</w:t>
       </w:r>
     </w:p>
     <w:p>
@@ -1258,7 +1505,7 @@
         <w:pStyle w:val="ListParagraph"/>
         <w:numPr>
           <w:ilvl w:val="0"/>
-          <w:numId w:val="3"/>
+          <w:numId w:val="5"/>
         </w:numPr>
         <w:rPr>
           <w:rFonts w:ascii="Aptos Display" w:eastAsia="Aptos Display" w:hAnsi="Aptos Display" w:cs="Aptos Display"/>
@@ -1272,7 +1519,7 @@
           <w:sz w:val="24"/>
           <w:szCs w:val="24"/>
         </w:rPr>
-        <w:t>Smooth gameplay</w:t>
+        <w:t>Boss</w:t>
       </w:r>
     </w:p>
     <w:p>
@@ -1280,7 +1527,7 @@
         <w:pStyle w:val="ListParagraph"/>
         <w:numPr>
           <w:ilvl w:val="1"/>
-          <w:numId w:val="3"/>
+          <w:numId w:val="5"/>
         </w:numPr>
         <w:rPr>
           <w:rFonts w:ascii="Aptos Display" w:eastAsia="Aptos Display" w:hAnsi="Aptos Display" w:cs="Aptos Display"/>
@@ -1294,39 +1541,51 @@
           <w:sz w:val="24"/>
           <w:szCs w:val="24"/>
         </w:rPr>
-        <w:t xml:space="preserve">Responsive controls: </w:t>
-      </w:r>
-      <w:r>
-        <w:rPr>
-          <w:rFonts w:ascii="Aptos Display" w:eastAsia="Aptos Display" w:hAnsi="Aptos Display" w:cs="Aptos Display"/>
-          <w:sz w:val="24"/>
-          <w:szCs w:val="24"/>
-        </w:rPr>
-        <w:t xml:space="preserve">snappy movement, </w:t>
-      </w:r>
-      <w:r>
-        <w:rPr>
-          <w:rFonts w:ascii="Aptos Display" w:eastAsia="Aptos Display" w:hAnsi="Aptos Display" w:cs="Aptos Display"/>
-          <w:sz w:val="24"/>
-          <w:szCs w:val="24"/>
-        </w:rPr>
-        <w:t xml:space="preserve">aiming, and shooting with </w:t>
-      </w:r>
-      <w:r>
-        <w:rPr>
-          <w:rFonts w:ascii="Aptos Display" w:eastAsia="Aptos Display" w:hAnsi="Aptos Display" w:cs="Aptos Display"/>
-          <w:sz w:val="24"/>
-          <w:szCs w:val="24"/>
-        </w:rPr>
-        <w:t xml:space="preserve">precise enough </w:t>
-      </w:r>
-      <w:r>
-        <w:rPr>
-          <w:rFonts w:ascii="Aptos Display" w:eastAsia="Aptos Display" w:hAnsi="Aptos Display" w:cs="Aptos Display"/>
-          <w:sz w:val="24"/>
-          <w:szCs w:val="24"/>
-        </w:rPr>
-        <w:t>hitboxes</w:t>
+        <w:t>At least 3 bosses with multi-phases (e.g. based on corpo leaders)</w:t>
+      </w:r>
+    </w:p>
+    <w:p>
+      <w:pPr>
+        <w:pStyle w:val="ListParagraph"/>
+        <w:numPr>
+          <w:ilvl w:val="1"/>
+          <w:numId w:val="5"/>
+        </w:numPr>
+        <w:rPr>
+          <w:rFonts w:ascii="Aptos Display" w:eastAsia="Aptos Display" w:hAnsi="Aptos Display" w:cs="Aptos Display"/>
+          <w:sz w:val="24"/>
+          <w:szCs w:val="24"/>
+        </w:rPr>
+      </w:pPr>
+      <w:r>
+        <w:rPr>
+          <w:rFonts w:ascii="Aptos Display" w:eastAsia="Aptos Display" w:hAnsi="Aptos Display" w:cs="Aptos Display"/>
+          <w:sz w:val="24"/>
+          <w:szCs w:val="24"/>
+        </w:rPr>
+        <w:t>Minion spawning?</w:t>
+      </w:r>
+    </w:p>
+    <w:p>
+      <w:pPr>
+        <w:pStyle w:val="ListParagraph"/>
+        <w:numPr>
+          <w:ilvl w:val="1"/>
+          <w:numId w:val="5"/>
+        </w:numPr>
+        <w:rPr>
+          <w:rFonts w:ascii="Aptos Display" w:eastAsia="Aptos Display" w:hAnsi="Aptos Display" w:cs="Aptos Display"/>
+          <w:sz w:val="24"/>
+          <w:szCs w:val="24"/>
+        </w:rPr>
+      </w:pPr>
+      <w:r>
+        <w:rPr>
+          <w:rFonts w:ascii="Aptos Display" w:eastAsia="Aptos Display" w:hAnsi="Aptos Display" w:cs="Aptos Display"/>
+          <w:sz w:val="24"/>
+          <w:szCs w:val="24"/>
+        </w:rPr>
+        <w:t>Ticket to advance to next stage</w:t>
       </w:r>
     </w:p>
     <w:p>
@@ -1334,7 +1593,7 @@
         <w:pStyle w:val="ListParagraph"/>
         <w:numPr>
           <w:ilvl w:val="0"/>
-          <w:numId w:val="3"/>
+          <w:numId w:val="5"/>
         </w:numPr>
         <w:rPr>
           <w:rFonts w:ascii="Aptos Display" w:eastAsia="Aptos Display" w:hAnsi="Aptos Display" w:cs="Aptos Display"/>
@@ -1348,7 +1607,7 @@
           <w:sz w:val="24"/>
           <w:szCs w:val="24"/>
         </w:rPr>
-        <w:t>Multiple weapon powerups to use</w:t>
+        <w:t>Levels</w:t>
       </w:r>
     </w:p>
     <w:p>
@@ -1356,7 +1615,7 @@
         <w:pStyle w:val="ListParagraph"/>
         <w:numPr>
           <w:ilvl w:val="1"/>
-          <w:numId w:val="3"/>
+          <w:numId w:val="5"/>
         </w:numPr>
         <w:rPr>
           <w:rFonts w:ascii="Aptos Display" w:eastAsia="Aptos Display" w:hAnsi="Aptos Display" w:cs="Aptos Display"/>
@@ -1370,55 +1629,7 @@
           <w:sz w:val="24"/>
           <w:szCs w:val="24"/>
         </w:rPr>
-        <w:t xml:space="preserve">Different projectile types (e.g. wide spread shots, explosive rounds, </w:t>
-      </w:r>
-      <w:r>
-        <w:rPr>
-          <w:rFonts w:ascii="Aptos Display" w:eastAsia="Aptos Display" w:hAnsi="Aptos Display" w:cs="Aptos Display"/>
-          <w:sz w:val="24"/>
-          <w:szCs w:val="24"/>
-        </w:rPr>
-        <w:t xml:space="preserve">rotten </w:t>
-      </w:r>
-      <w:r>
-        <w:rPr>
-          <w:rFonts w:ascii="Aptos Display" w:eastAsia="Aptos Display" w:hAnsi="Aptos Display" w:cs="Aptos Display"/>
-          <w:sz w:val="24"/>
-          <w:szCs w:val="24"/>
-        </w:rPr>
-        <w:t>orange</w:t>
-      </w:r>
-      <w:r>
-        <w:rPr>
-          <w:rFonts w:ascii="Aptos Display" w:eastAsia="Aptos Display" w:hAnsi="Aptos Display" w:cs="Aptos Display"/>
-          <w:sz w:val="24"/>
-          <w:szCs w:val="24"/>
-        </w:rPr>
-        <w:t xml:space="preserve"> </w:t>
-      </w:r>
-      <w:r>
-        <w:rPr>
-          <w:rFonts w:ascii="Aptos Display" w:eastAsia="Aptos Display" w:hAnsi="Aptos Display" w:cs="Aptos Display"/>
-          <w:sz w:val="24"/>
-          <w:szCs w:val="24"/>
-        </w:rPr>
-        <w:t xml:space="preserve">ammo, </w:t>
-      </w:r>
-      <w:r>
-        <w:rPr>
-          <w:rFonts w:ascii="Aptos Display" w:eastAsia="Aptos Display" w:hAnsi="Aptos Display" w:cs="Aptos Display"/>
-          <w:sz w:val="24"/>
-          <w:szCs w:val="24"/>
-        </w:rPr>
-        <w:t>bouncing shots</w:t>
-      </w:r>
-      <w:r>
-        <w:rPr>
-          <w:rFonts w:ascii="Aptos Display" w:eastAsia="Aptos Display" w:hAnsi="Aptos Display" w:cs="Aptos Display"/>
-          <w:sz w:val="24"/>
-          <w:szCs w:val="24"/>
-        </w:rPr>
-        <w:t>)</w:t>
+        <w:t>Have them be distinct or themed</w:t>
       </w:r>
     </w:p>
     <w:p>
@@ -1426,7 +1637,7 @@
         <w:pStyle w:val="ListParagraph"/>
         <w:numPr>
           <w:ilvl w:val="1"/>
-          <w:numId w:val="3"/>
+          <w:numId w:val="5"/>
         </w:numPr>
         <w:rPr>
           <w:rFonts w:ascii="Aptos Display" w:eastAsia="Aptos Display" w:hAnsi="Aptos Display" w:cs="Aptos Display"/>
@@ -1440,31 +1651,29 @@
           <w:sz w:val="24"/>
           <w:szCs w:val="24"/>
         </w:rPr>
-        <w:t xml:space="preserve">Powerups could be having more workers join </w:t>
-      </w:r>
-      <w:r>
-        <w:rPr>
-          <w:rFonts w:ascii="Aptos Display" w:eastAsia="Aptos Display" w:hAnsi="Aptos Display" w:cs="Aptos Display"/>
-          <w:sz w:val="24"/>
-          <w:szCs w:val="24"/>
-        </w:rPr>
-        <w:t xml:space="preserve">and improved </w:t>
-      </w:r>
-      <w:r>
-        <w:rPr>
-          <w:rFonts w:ascii="Aptos Display" w:eastAsia="Aptos Display" w:hAnsi="Aptos Display" w:cs="Aptos Display"/>
-          <w:sz w:val="24"/>
-          <w:szCs w:val="24"/>
-        </w:rPr>
-        <w:t xml:space="preserve">damage to </w:t>
-      </w:r>
-      <w:r>
-        <w:rPr>
-          <w:rFonts w:ascii="Aptos Display" w:eastAsia="Aptos Display" w:hAnsi="Aptos Display" w:cs="Aptos Display"/>
-          <w:sz w:val="24"/>
-          <w:szCs w:val="24"/>
-        </w:rPr>
-        <w:t>weapons</w:t>
+        <w:t>Self-contained (probably no backtracking?) or clear goal to progress to next stage</w:t>
+      </w:r>
+    </w:p>
+    <w:p>
+      <w:pPr>
+        <w:pStyle w:val="ListParagraph"/>
+        <w:numPr>
+          <w:ilvl w:val="1"/>
+          <w:numId w:val="5"/>
+        </w:numPr>
+        <w:rPr>
+          <w:rFonts w:ascii="Aptos Display" w:eastAsia="Aptos Display" w:hAnsi="Aptos Display" w:cs="Aptos Display"/>
+          <w:sz w:val="24"/>
+          <w:szCs w:val="24"/>
+        </w:rPr>
+      </w:pPr>
+      <w:r>
+        <w:rPr>
+          <w:rFonts w:ascii="Aptos Display" w:eastAsia="Aptos Display" w:hAnsi="Aptos Display" w:cs="Aptos Display"/>
+          <w:sz w:val="24"/>
+          <w:szCs w:val="24"/>
+        </w:rPr>
+        <w:t>Perhaps specified safe zones?</w:t>
       </w:r>
     </w:p>
     <w:p>
@@ -1472,7 +1681,7 @@
         <w:pStyle w:val="ListParagraph"/>
         <w:numPr>
           <w:ilvl w:val="0"/>
-          <w:numId w:val="3"/>
+          <w:numId w:val="5"/>
         </w:numPr>
         <w:rPr>
           <w:rFonts w:ascii="Aptos Display" w:eastAsia="Aptos Display" w:hAnsi="Aptos Display" w:cs="Aptos Display"/>
@@ -1486,7 +1695,51 @@
           <w:sz w:val="24"/>
           <w:szCs w:val="24"/>
         </w:rPr>
-        <w:t>Bug/Glitch free</w:t>
+        <w:t>Audio &amp; Visual</w:t>
+      </w:r>
+    </w:p>
+    <w:p>
+      <w:pPr>
+        <w:pStyle w:val="ListParagraph"/>
+        <w:numPr>
+          <w:ilvl w:val="1"/>
+          <w:numId w:val="5"/>
+        </w:numPr>
+        <w:rPr>
+          <w:rFonts w:ascii="Aptos Display" w:eastAsia="Aptos Display" w:hAnsi="Aptos Display" w:cs="Aptos Display"/>
+          <w:sz w:val="24"/>
+          <w:szCs w:val="24"/>
+        </w:rPr>
+      </w:pPr>
+      <w:r>
+        <w:rPr>
+          <w:rFonts w:ascii="Aptos Display" w:eastAsia="Aptos Display" w:hAnsi="Aptos Display" w:cs="Aptos Display"/>
+          <w:sz w:val="24"/>
+          <w:szCs w:val="24"/>
+        </w:rPr>
+        <w:t>Sprites, background, platform is clearly defined</w:t>
+      </w:r>
+    </w:p>
+    <w:p>
+      <w:pPr>
+        <w:pStyle w:val="ListParagraph"/>
+        <w:numPr>
+          <w:ilvl w:val="1"/>
+          <w:numId w:val="5"/>
+        </w:numPr>
+        <w:rPr>
+          <w:rFonts w:ascii="Aptos Display" w:eastAsia="Aptos Display" w:hAnsi="Aptos Display" w:cs="Aptos Display"/>
+          <w:sz w:val="24"/>
+          <w:szCs w:val="24"/>
+        </w:rPr>
+      </w:pPr>
+      <w:r>
+        <w:rPr>
+          <w:rFonts w:ascii="Aptos Display" w:eastAsia="Aptos Display" w:hAnsi="Aptos Display" w:cs="Aptos Display"/>
+          <w:sz w:val="24"/>
+          <w:szCs w:val="24"/>
+        </w:rPr>
+        <w:t>Reflective soundtrack (the copyright aspect)</w:t>
       </w:r>
     </w:p>
     <w:p>
@@ -1494,7 +1747,7 @@
         <w:pStyle w:val="ListParagraph"/>
         <w:numPr>
           <w:ilvl w:val="0"/>
-          <w:numId w:val="3"/>
+          <w:numId w:val="5"/>
         </w:numPr>
         <w:rPr>
           <w:rFonts w:ascii="Aptos Display" w:eastAsia="Aptos Display" w:hAnsi="Aptos Display" w:cs="Aptos Display"/>
@@ -1504,35 +1757,196 @@
       </w:pPr>
       <w:r>
         <w:rPr>
-          <w:sz w:val="24"/>
-          <w:szCs w:val="24"/>
-        </w:rPr>
-        <w:t>Multiple unique level designs</w:t>
-      </w:r>
-      <w:r>
-        <w:rPr>
-          <w:sz w:val="24"/>
-          <w:szCs w:val="24"/>
-        </w:rPr>
-        <w:t xml:space="preserve"> (at least </w:t>
-      </w:r>
-      <w:r>
-        <w:rPr>
-          <w:sz w:val="24"/>
-          <w:szCs w:val="24"/>
-        </w:rPr>
-        <w:t>three)</w:t>
-      </w:r>
-    </w:p>
-    <w:p>
-      <w:pPr>
-        <w:pStyle w:val="ListParagraph"/>
-        <w:rPr>
-          <w:rFonts w:ascii="Aptos Display" w:eastAsia="Aptos Display" w:hAnsi="Aptos Display" w:cs="Aptos Display"/>
-          <w:sz w:val="24"/>
-          <w:szCs w:val="24"/>
-        </w:rPr>
-      </w:pPr>
+          <w:rFonts w:ascii="Aptos Display" w:eastAsia="Aptos Display" w:hAnsi="Aptos Display" w:cs="Aptos Display"/>
+          <w:sz w:val="24"/>
+          <w:szCs w:val="24"/>
+        </w:rPr>
+        <w:t>Menu/UI</w:t>
+      </w:r>
+    </w:p>
+    <w:p>
+      <w:pPr>
+        <w:pStyle w:val="ListParagraph"/>
+        <w:numPr>
+          <w:ilvl w:val="1"/>
+          <w:numId w:val="5"/>
+        </w:numPr>
+        <w:rPr>
+          <w:rFonts w:ascii="Aptos Display" w:eastAsia="Aptos Display" w:hAnsi="Aptos Display" w:cs="Aptos Display"/>
+          <w:sz w:val="24"/>
+          <w:szCs w:val="24"/>
+        </w:rPr>
+      </w:pPr>
+      <w:r>
+        <w:rPr>
+          <w:rFonts w:ascii="Aptos Display" w:eastAsia="Aptos Display" w:hAnsi="Aptos Display" w:cs="Aptos Display"/>
+          <w:sz w:val="24"/>
+          <w:szCs w:val="24"/>
+        </w:rPr>
+        <w:t>A main menu for starting new game or loading progress</w:t>
+      </w:r>
+    </w:p>
+    <w:p>
+      <w:pPr>
+        <w:pStyle w:val="ListParagraph"/>
+        <w:numPr>
+          <w:ilvl w:val="1"/>
+          <w:numId w:val="5"/>
+        </w:numPr>
+        <w:rPr>
+          <w:rFonts w:ascii="Aptos Display" w:eastAsia="Aptos Display" w:hAnsi="Aptos Display" w:cs="Aptos Display"/>
+          <w:sz w:val="24"/>
+          <w:szCs w:val="24"/>
+        </w:rPr>
+      </w:pPr>
+      <w:r>
+        <w:rPr>
+          <w:rFonts w:ascii="Aptos Display" w:eastAsia="Aptos Display" w:hAnsi="Aptos Display" w:cs="Aptos Display"/>
+          <w:sz w:val="24"/>
+          <w:szCs w:val="24"/>
+        </w:rPr>
+        <w:t>Option to toggle music or sound effects on/off</w:t>
+      </w:r>
+    </w:p>
+    <w:p>
+      <w:pPr>
+        <w:pStyle w:val="ListParagraph"/>
+        <w:numPr>
+          <w:ilvl w:val="1"/>
+          <w:numId w:val="5"/>
+        </w:numPr>
+        <w:rPr>
+          <w:rFonts w:ascii="Aptos Display" w:eastAsia="Aptos Display" w:hAnsi="Aptos Display" w:cs="Aptos Display"/>
+          <w:sz w:val="24"/>
+          <w:szCs w:val="24"/>
+        </w:rPr>
+      </w:pPr>
+      <w:r>
+        <w:rPr>
+          <w:rFonts w:ascii="Aptos Display" w:eastAsia="Aptos Display" w:hAnsi="Aptos Display" w:cs="Aptos Display"/>
+          <w:sz w:val="24"/>
+          <w:szCs w:val="24"/>
+        </w:rPr>
+        <w:t>Pause menu</w:t>
+      </w:r>
+    </w:p>
+    <w:p>
+      <w:pPr>
+        <w:pStyle w:val="ListParagraph"/>
+        <w:numPr>
+          <w:ilvl w:val="1"/>
+          <w:numId w:val="5"/>
+        </w:numPr>
+        <w:rPr>
+          <w:rFonts w:ascii="Aptos Display" w:eastAsia="Aptos Display" w:hAnsi="Aptos Display" w:cs="Aptos Display"/>
+          <w:sz w:val="24"/>
+          <w:szCs w:val="24"/>
+        </w:rPr>
+      </w:pPr>
+      <w:r>
+        <w:rPr>
+          <w:rFonts w:ascii="Aptos Display" w:eastAsia="Aptos Display" w:hAnsi="Aptos Display" w:cs="Aptos Display"/>
+          <w:sz w:val="24"/>
+          <w:szCs w:val="24"/>
+        </w:rPr>
+        <w:t>Checkpoints – save/load capability</w:t>
+      </w:r>
+    </w:p>
+    <w:p>
+      <w:pPr>
+        <w:pStyle w:val="ListParagraph"/>
+        <w:numPr>
+          <w:ilvl w:val="0"/>
+          <w:numId w:val="5"/>
+        </w:numPr>
+        <w:rPr>
+          <w:rFonts w:ascii="Aptos Display" w:eastAsia="Aptos Display" w:hAnsi="Aptos Display" w:cs="Aptos Display"/>
+          <w:sz w:val="24"/>
+          <w:szCs w:val="24"/>
+        </w:rPr>
+      </w:pPr>
+      <w:r>
+        <w:rPr>
+          <w:rFonts w:ascii="Aptos Display" w:eastAsia="Aptos Display" w:hAnsi="Aptos Display" w:cs="Aptos Display"/>
+          <w:sz w:val="24"/>
+          <w:szCs w:val="24"/>
+        </w:rPr>
+        <w:t>Glitch/bug free</w:t>
+      </w:r>
+    </w:p>
+    <w:p>
+      <w:pPr>
+        <w:pStyle w:val="ListParagraph"/>
+        <w:numPr>
+          <w:ilvl w:val="0"/>
+          <w:numId w:val="5"/>
+        </w:numPr>
+        <w:rPr>
+          <w:rFonts w:ascii="Aptos Display" w:eastAsia="Aptos Display" w:hAnsi="Aptos Display" w:cs="Aptos Display"/>
+          <w:sz w:val="24"/>
+          <w:szCs w:val="24"/>
+        </w:rPr>
+      </w:pPr>
+      <w:r>
+        <w:rPr>
+          <w:rFonts w:ascii="Aptos Display" w:eastAsia="Aptos Display" w:hAnsi="Aptos Display" w:cs="Aptos Display"/>
+          <w:sz w:val="24"/>
+          <w:szCs w:val="24"/>
+        </w:rPr>
+        <w:lastRenderedPageBreak/>
+        <w:t>(Optional) Companions</w:t>
+      </w:r>
+    </w:p>
+    <w:p>
+      <w:pPr>
+        <w:pStyle w:val="ListParagraph"/>
+        <w:numPr>
+          <w:ilvl w:val="1"/>
+          <w:numId w:val="5"/>
+        </w:numPr>
+        <w:rPr>
+          <w:rFonts w:ascii="Aptos Display" w:eastAsia="Aptos Display" w:hAnsi="Aptos Display" w:cs="Aptos Display"/>
+          <w:sz w:val="24"/>
+          <w:szCs w:val="24"/>
+        </w:rPr>
+      </w:pPr>
+      <w:r>
+        <w:rPr>
+          <w:rFonts w:ascii="Aptos Display" w:eastAsia="Aptos Display" w:hAnsi="Aptos Display" w:cs="Aptos Display"/>
+          <w:sz w:val="24"/>
+          <w:szCs w:val="24"/>
+        </w:rPr>
+        <w:t>The dystopian world is complex but you are not alone</w:t>
+      </w:r>
+    </w:p>
+    <w:p>
+      <w:pPr>
+        <w:pStyle w:val="ListParagraph"/>
+        <w:rPr>
+          <w:rFonts w:ascii="Aptos Display" w:eastAsia="Aptos Display" w:hAnsi="Aptos Display" w:cs="Aptos Display"/>
+          <w:sz w:val="24"/>
+          <w:szCs w:val="24"/>
+        </w:rPr>
+      </w:pPr>
+    </w:p>
+    <w:p>
+      <w:pPr>
+        <w:pStyle w:val="ListParagraph"/>
+        <w:ind w:left="0"/>
+        <w:rPr>
+          <w:rFonts w:ascii="Aptos Display" w:eastAsia="Aptos Display" w:hAnsi="Aptos Display" w:cs="Aptos Display"/>
+          <w:sz w:val="24"/>
+          <w:szCs w:val="24"/>
+        </w:rPr>
+      </w:pPr>
+      <w:r>
+        <w:rPr>
+          <w:rFonts w:ascii="Aptos Display" w:eastAsia="Aptos Display" w:hAnsi="Aptos Display" w:cs="Aptos Display"/>
+          <w:sz w:val="24"/>
+          <w:szCs w:val="24"/>
+        </w:rPr>
+        <w:t>NOTE: It is rather ambitious given the time, so let’s say the first submission is an all-in effort draft</w:t>
+      </w:r>
     </w:p>
     <w:p>
       <w:pPr>
@@ -1605,7 +2019,6 @@
           <w:sz w:val="24"/>
           <w:szCs w:val="24"/>
         </w:rPr>
-        <w:lastRenderedPageBreak/>
         <w:t xml:space="preserve">Contra </w:t>
       </w:r>
       <w:r>
@@ -1761,6 +2174,34 @@
           <w:szCs w:val="24"/>
         </w:rPr>
         <w:t xml:space="preserve"> difficult portions of the game.</w:t>
+      </w:r>
+    </w:p>
+    <w:p>
+      <w:pPr>
+        <w:pStyle w:val="ListParagraph"/>
+        <w:rPr>
+          <w:rFonts w:ascii="Aptos Display" w:eastAsia="Aptos Display" w:hAnsi="Aptos Display" w:cs="Aptos Display"/>
+          <w:sz w:val="24"/>
+          <w:szCs w:val="24"/>
+        </w:rPr>
+      </w:pPr>
+    </w:p>
+    <w:p>
+      <w:pPr>
+        <w:pStyle w:val="ListParagraph"/>
+        <w:rPr>
+          <w:rFonts w:ascii="Aptos Display" w:eastAsia="Aptos Display" w:hAnsi="Aptos Display" w:cs="Aptos Display"/>
+          <w:sz w:val="24"/>
+          <w:szCs w:val="24"/>
+        </w:rPr>
+      </w:pPr>
+      <w:r>
+        <w:rPr>
+          <w:rFonts w:ascii="Aptos Display" w:eastAsia="Aptos Display" w:hAnsi="Aptos Display" w:cs="Aptos Display"/>
+          <w:sz w:val="24"/>
+          <w:szCs w:val="24"/>
+        </w:rPr>
+        <w:t>I researched and metal slug (1996) is similar, katana zero (2019), not a hero (2015), and ruiner (2017)…</w:t>
       </w:r>
     </w:p>
     <w:p>
@@ -2063,6 +2504,14 @@
         </w:rPr>
         <w:t>Apple play store</w:t>
       </w:r>
+      <w:r>
+        <w:rPr>
+          <w:rFonts w:ascii="Aptos Display" w:eastAsia="Aptos Display" w:hAnsi="Aptos Display" w:cs="Aptos Display"/>
+          <w:sz w:val="24"/>
+          <w:szCs w:val="24"/>
+        </w:rPr>
+        <w:t xml:space="preserve"> (iOS)</w:t>
+      </w:r>
     </w:p>
     <w:p>
       <w:pPr>
@@ -2083,7 +2532,16 @@
           <w:sz w:val="24"/>
           <w:szCs w:val="24"/>
         </w:rPr>
+        <w:lastRenderedPageBreak/>
         <w:t>Google play</w:t>
+      </w:r>
+      <w:r>
+        <w:rPr>
+          <w:rFonts w:ascii="Aptos Display" w:eastAsia="Aptos Display" w:hAnsi="Aptos Display" w:cs="Aptos Display"/>
+          <w:sz w:val="24"/>
+          <w:szCs w:val="24"/>
+        </w:rPr>
+        <w:t xml:space="preserve"> (Android)</w:t>
       </w:r>
     </w:p>
     <w:p>
@@ -2246,7 +2704,6 @@
           <w:szCs w:val="36"/>
           <w:shd w:val="clear" w:color="auto" w:fill="FDE9D9"/>
         </w:rPr>
-        <w:lastRenderedPageBreak/>
         <w:t xml:space="preserve">Project Schedule </w:t>
       </w:r>
     </w:p>
@@ -3279,15 +3736,15 @@
           <w:rFonts w:ascii="Aptos Display" w:eastAsia="Aptos Display" w:hAnsi="Aptos Display" w:cs="Aptos Display"/>
           <w:sz w:val="36"/>
           <w:szCs w:val="36"/>
-        </w:rPr>
-      </w:pPr>
-      <w:r>
-        <w:rPr>
-          <w:rFonts w:ascii="Aptos Display" w:eastAsia="Aptos Display" w:hAnsi="Aptos Display" w:cs="Aptos Display"/>
-          <w:sz w:val="36"/>
-          <w:szCs w:val="36"/>
-        </w:rPr>
-        <w:lastRenderedPageBreak/>
+          <w:lang w:val="en-US"/>
+        </w:rPr>
+      </w:pPr>
+      <w:r>
+        <w:rPr>
+          <w:rFonts w:ascii="Aptos Display" w:eastAsia="Aptos Display" w:hAnsi="Aptos Display" w:cs="Aptos Display"/>
+          <w:sz w:val="36"/>
+          <w:szCs w:val="36"/>
+        </w:rPr>
         <w:t xml:space="preserve">*Note: Remember that “system” means </w:t>
       </w:r>
       <w:r>
@@ -3299,6 +3756,49 @@
         </w:rPr>
         <w:t xml:space="preserve">product, service, and/or system your group would like to see created, built, upgraded, and/or changed. It is a broad term. </w:t>
       </w:r>
+    </w:p>
+    <w:p>
+      <w:pPr>
+        <w:pStyle w:val="ListParagraph"/>
+        <w:rPr>
+          <w:rFonts w:ascii="Aptos Display" w:eastAsia="Aptos Display" w:hAnsi="Aptos Display" w:cs="Aptos Display"/>
+          <w:sz w:val="36"/>
+          <w:szCs w:val="36"/>
+          <w:lang w:val="en-US"/>
+        </w:rPr>
+      </w:pPr>
+    </w:p>
+    <w:p>
+      <w:pPr>
+        <w:pStyle w:val="ListParagraph"/>
+        <w:rPr>
+          <w:rFonts w:ascii="Aptos Display" w:eastAsia="Aptos Display" w:hAnsi="Aptos Display" w:cs="Aptos Display"/>
+          <w:sz w:val="36"/>
+          <w:szCs w:val="36"/>
+          <w:lang w:val="en-US"/>
+        </w:rPr>
+      </w:pPr>
+    </w:p>
+    <w:p>
+      <w:pPr>
+        <w:pStyle w:val="ListParagraph"/>
+        <w:rPr>
+          <w:rFonts w:ascii="Aptos Display" w:eastAsia="Aptos Display" w:hAnsi="Aptos Display" w:cs="Aptos Display"/>
+          <w:sz w:val="36"/>
+          <w:szCs w:val="36"/>
+          <w:lang w:val="en-US"/>
+        </w:rPr>
+      </w:pPr>
+    </w:p>
+    <w:p>
+      <w:pPr>
+        <w:pStyle w:val="ListParagraph"/>
+        <w:rPr>
+          <w:rFonts w:ascii="Aptos Display" w:eastAsia="Aptos Display" w:hAnsi="Aptos Display" w:cs="Aptos Display"/>
+          <w:sz w:val="36"/>
+          <w:szCs w:val="36"/>
+        </w:rPr>
+      </w:pPr>
     </w:p>
     <w:sectPr>
       <w:pgSz w:w="12240" w:h="15840"/>
@@ -3611,7 +4111,7 @@
   <w:abstractNum w:abstractNumId="2" w15:restartNumberingAfterBreak="0">
     <w:nsid w:val="258F1352"/>
     <w:multiLevelType w:val="hybridMultilevel"/>
-    <w:tmpl w:val="DB5CF34C"/>
+    <w:tmpl w:val="C494101A"/>
     <w:lvl w:ilvl="0" w:tplc="0409000F">
       <w:start w:val="1"/>
       <w:numFmt w:val="decimal"/>
@@ -3805,6 +4305,92 @@
       <w:rPr>
         <w:rFonts w:hint="default"/>
       </w:rPr>
+    </w:lvl>
+  </w:abstractNum>
+  <w:abstractNum w:abstractNumId="4" w15:restartNumberingAfterBreak="0">
+    <w:nsid w:val="4F5255CA"/>
+    <w:multiLevelType w:val="hybridMultilevel"/>
+    <w:tmpl w:val="C742B2E8"/>
+    <w:lvl w:ilvl="0" w:tplc="0409000F">
+      <w:start w:val="1"/>
+      <w:numFmt w:val="decimal"/>
+      <w:lvlText w:val="%1."/>
+      <w:lvlJc w:val="left"/>
+      <w:pPr>
+        <w:ind w:left="1440" w:hanging="360"/>
+      </w:pPr>
+    </w:lvl>
+    <w:lvl w:ilvl="1" w:tplc="04090019">
+      <w:start w:val="1"/>
+      <w:numFmt w:val="lowerLetter"/>
+      <w:lvlText w:val="%2."/>
+      <w:lvlJc w:val="left"/>
+      <w:pPr>
+        <w:ind w:left="2160" w:hanging="360"/>
+      </w:pPr>
+    </w:lvl>
+    <w:lvl w:ilvl="2" w:tplc="0409001B">
+      <w:start w:val="1"/>
+      <w:numFmt w:val="lowerRoman"/>
+      <w:lvlText w:val="%3."/>
+      <w:lvlJc w:val="right"/>
+      <w:pPr>
+        <w:ind w:left="2880" w:hanging="180"/>
+      </w:pPr>
+    </w:lvl>
+    <w:lvl w:ilvl="3" w:tplc="0409000F" w:tentative="1">
+      <w:start w:val="1"/>
+      <w:numFmt w:val="decimal"/>
+      <w:lvlText w:val="%4."/>
+      <w:lvlJc w:val="left"/>
+      <w:pPr>
+        <w:ind w:left="3600" w:hanging="360"/>
+      </w:pPr>
+    </w:lvl>
+    <w:lvl w:ilvl="4" w:tplc="04090019" w:tentative="1">
+      <w:start w:val="1"/>
+      <w:numFmt w:val="lowerLetter"/>
+      <w:lvlText w:val="%5."/>
+      <w:lvlJc w:val="left"/>
+      <w:pPr>
+        <w:ind w:left="4320" w:hanging="360"/>
+      </w:pPr>
+    </w:lvl>
+    <w:lvl w:ilvl="5" w:tplc="0409001B" w:tentative="1">
+      <w:start w:val="1"/>
+      <w:numFmt w:val="lowerRoman"/>
+      <w:lvlText w:val="%6."/>
+      <w:lvlJc w:val="right"/>
+      <w:pPr>
+        <w:ind w:left="5040" w:hanging="180"/>
+      </w:pPr>
+    </w:lvl>
+    <w:lvl w:ilvl="6" w:tplc="0409000F" w:tentative="1">
+      <w:start w:val="1"/>
+      <w:numFmt w:val="decimal"/>
+      <w:lvlText w:val="%7."/>
+      <w:lvlJc w:val="left"/>
+      <w:pPr>
+        <w:ind w:left="5760" w:hanging="360"/>
+      </w:pPr>
+    </w:lvl>
+    <w:lvl w:ilvl="7" w:tplc="04090019" w:tentative="1">
+      <w:start w:val="1"/>
+      <w:numFmt w:val="lowerLetter"/>
+      <w:lvlText w:val="%8."/>
+      <w:lvlJc w:val="left"/>
+      <w:pPr>
+        <w:ind w:left="6480" w:hanging="360"/>
+      </w:pPr>
+    </w:lvl>
+    <w:lvl w:ilvl="8" w:tplc="0409001B" w:tentative="1">
+      <w:start w:val="1"/>
+      <w:numFmt w:val="lowerRoman"/>
+      <w:lvlText w:val="%9."/>
+      <w:lvlJc w:val="right"/>
+      <w:pPr>
+        <w:ind w:left="7200" w:hanging="180"/>
+      </w:pPr>
     </w:lvl>
   </w:abstractNum>
   <w:num w:numId="1" w16cid:durableId="103422618">
@@ -3818,6 +4404,9 @@
   </w:num>
   <w:num w:numId="4" w16cid:durableId="774056690">
     <w:abstractNumId w:val="1"/>
+  </w:num>
+  <w:num w:numId="5" w16cid:durableId="147864604">
+    <w:abstractNumId w:val="4"/>
   </w:num>
 </w:numbering>
 </file>

</xml_diff>